<commit_message>
Update 2019.11.12 吴萍频 开题报告 一稿.docx
</commit_message>
<xml_diff>
--- a/2019.11.12 吴萍频 开题报告 一稿.docx
+++ b/2019.11.12 吴萍频 开题报告 一稿.docx
@@ -388,6 +388,16 @@
                 <w:sz w:val="24"/>
               </w:rPr>
             </w:pPr>
+            <w:r>
+              <w:rPr>
+                <w:rFonts w:ascii="宋体" w:hAnsi="宋体" w:hint="eastAsia"/>
+                <w:w w:val="80"/>
+                <w:sz w:val="24"/>
+              </w:rPr>
+              <w:t>2019.12.07</w:t>
+            </w:r>
+            <w:bookmarkStart w:id="3" w:name="_GoBack"/>
+            <w:bookmarkEnd w:id="3"/>
           </w:p>
         </w:tc>
       </w:tr>
@@ -411,7 +421,7 @@
                 <w:sz w:val="24"/>
               </w:rPr>
             </w:pPr>
-            <w:commentRangeStart w:id="3"/>
+            <w:commentRangeStart w:id="4"/>
             <w:r>
               <w:rPr>
                 <w:rFonts w:ascii="宋体" w:hAnsi="宋体"/>
@@ -421,12 +431,12 @@
               </w:rPr>
               <w:t>学  号</w:t>
             </w:r>
-            <w:commentRangeEnd w:id="3"/>
+            <w:commentRangeEnd w:id="4"/>
             <w:r>
               <w:rPr>
                 <w:rStyle w:val="a9"/>
               </w:rPr>
-              <w:commentReference w:id="3"/>
+              <w:commentReference w:id="4"/>
             </w:r>
           </w:p>
         </w:tc>
@@ -469,7 +479,7 @@
                 <w:sz w:val="24"/>
               </w:rPr>
             </w:pPr>
-            <w:commentRangeStart w:id="4"/>
+            <w:commentRangeStart w:id="5"/>
             <w:r>
               <w:rPr>
                 <w:rFonts w:ascii="宋体" w:hAnsi="宋体"/>
@@ -479,12 +489,12 @@
               </w:rPr>
               <w:t>姓  名</w:t>
             </w:r>
-            <w:commentRangeEnd w:id="4"/>
+            <w:commentRangeEnd w:id="5"/>
             <w:r>
               <w:rPr>
                 <w:rStyle w:val="a9"/>
               </w:rPr>
-              <w:commentReference w:id="4"/>
+              <w:commentReference w:id="5"/>
             </w:r>
           </w:p>
         </w:tc>
@@ -531,7 +541,7 @@
                 <w:sz w:val="24"/>
               </w:rPr>
             </w:pPr>
-            <w:commentRangeStart w:id="5"/>
+            <w:commentRangeStart w:id="6"/>
             <w:r>
               <w:rPr>
                 <w:rFonts w:ascii="宋体" w:hAnsi="宋体"/>
@@ -541,12 +551,12 @@
               </w:rPr>
               <w:t>指导教师</w:t>
             </w:r>
-            <w:commentRangeEnd w:id="5"/>
+            <w:commentRangeEnd w:id="6"/>
             <w:r>
               <w:rPr>
                 <w:rStyle w:val="a9"/>
               </w:rPr>
-              <w:commentReference w:id="5"/>
+              <w:commentReference w:id="6"/>
             </w:r>
           </w:p>
         </w:tc>
@@ -593,7 +603,7 @@
                 <w:sz w:val="24"/>
               </w:rPr>
             </w:pPr>
-            <w:commentRangeStart w:id="6"/>
+            <w:commentRangeStart w:id="7"/>
             <w:r>
               <w:rPr>
                 <w:b/>
@@ -612,7 +622,7 @@
               <w:t>translation</w:t>
             </w:r>
           </w:p>
-          <w:commentRangeEnd w:id="6"/>
+          <w:commentRangeEnd w:id="7"/>
           <w:p>
             <w:pPr>
               <w:spacing w:line="360" w:lineRule="auto"/>
@@ -625,7 +635,7 @@
               <w:rPr>
                 <w:rStyle w:val="a9"/>
               </w:rPr>
-              <w:commentReference w:id="6"/>
+              <w:commentReference w:id="7"/>
             </w:r>
             <w:r>
               <w:rPr>
@@ -1302,7 +1312,7 @@
                 <w:sz w:val="24"/>
               </w:rPr>
             </w:pPr>
-            <w:commentRangeStart w:id="7"/>
+            <w:commentRangeStart w:id="8"/>
             <w:r>
               <w:rPr>
                 <w:b/>
@@ -1310,12 +1320,12 @@
               </w:rPr>
               <w:t>Contents</w:t>
             </w:r>
-            <w:commentRangeEnd w:id="7"/>
+            <w:commentRangeEnd w:id="8"/>
             <w:r>
               <w:rPr>
                 <w:rStyle w:val="a9"/>
               </w:rPr>
-              <w:commentReference w:id="7"/>
+              <w:commentReference w:id="8"/>
             </w:r>
             <w:r>
               <w:rPr>
@@ -1801,15 +1811,7 @@
               <w:rPr>
                 <w:sz w:val="24"/>
               </w:rPr>
-              <w:t>. The source text language style is easy to understand, but it is not a paper or report on academic research. The target audience of the translation is mostly ordinary re</w:t>
-            </w:r>
-            <w:bookmarkStart w:id="8" w:name="_GoBack"/>
-            <w:bookmarkEnd w:id="8"/>
-            <w:r>
-              <w:rPr>
-                <w:sz w:val="24"/>
-              </w:rPr>
-              <w:t>aders. The translation should be close to the reader, using words that are consistent with the language of the target reader.</w:t>
+              <w:t>. The source text language style is easy to understand, but it is not a paper or report on academic research. The target audience of the translation is mostly ordinary readers. The translation should be close to the reader, using words that are consistent with the language of the target reader.</w:t>
             </w:r>
           </w:p>
         </w:tc>
@@ -2902,7 +2904,6 @@
               <w:spacing w:line="360" w:lineRule="auto"/>
               <w:ind w:firstLineChars="0"/>
               <w:rPr>
-                <w:rFonts w:hint="eastAsia"/>
                 <w:sz w:val="24"/>
               </w:rPr>
             </w:pPr>
@@ -2931,7 +2932,6 @@
               <w:spacing w:line="360" w:lineRule="auto"/>
               <w:ind w:firstLineChars="0"/>
               <w:rPr>
-                <w:rFonts w:hint="eastAsia"/>
                 <w:sz w:val="24"/>
               </w:rPr>
             </w:pPr>
@@ -2967,7 +2967,6 @@
               <w:spacing w:line="360" w:lineRule="auto"/>
               <w:ind w:firstLineChars="0"/>
               <w:rPr>
-                <w:rFonts w:hint="eastAsia"/>
                 <w:sz w:val="24"/>
               </w:rPr>
             </w:pPr>
@@ -3038,7 +3037,6 @@
               <w:spacing w:line="360" w:lineRule="auto"/>
               <w:ind w:firstLineChars="0"/>
               <w:rPr>
-                <w:rFonts w:hint="eastAsia"/>
                 <w:sz w:val="24"/>
               </w:rPr>
             </w:pPr>
@@ -3635,25 +3633,6 @@
       </w:r>
     </w:p>
   </w:comment>
-  <w:comment w:id="3" w:author="Joy Xu" w:date="2018-12-07T09:54:00Z" w:initials="JX">
-    <w:p>
-      <w:pPr>
-        <w:pStyle w:val="a3"/>
-      </w:pPr>
-      <w:r>
-        <w:rPr>
-          <w:rFonts w:hint="eastAsia"/>
-        </w:rPr>
-        <w:t xml:space="preserve">Times New Roman </w:t>
-      </w:r>
-      <w:r>
-        <w:rPr>
-          <w:rFonts w:hint="eastAsia"/>
-        </w:rPr>
-        <w:t>小四</w:t>
-      </w:r>
-    </w:p>
-  </w:comment>
   <w:comment w:id="4" w:author="Joy Xu" w:date="2018-12-07T09:54:00Z" w:initials="JX">
     <w:p>
       <w:pPr>
@@ -3663,7 +3642,13 @@
         <w:rPr>
           <w:rFonts w:hint="eastAsia"/>
         </w:rPr>
-        <w:t>宋体小四</w:t>
+        <w:t xml:space="preserve">Times New Roman </w:t>
+      </w:r>
+      <w:r>
+        <w:rPr>
+          <w:rFonts w:hint="eastAsia"/>
+        </w:rPr>
+        <w:t>小四</w:t>
       </w:r>
     </w:p>
   </w:comment>
@@ -3673,101 +3658,114 @@
         <w:pStyle w:val="a3"/>
       </w:pPr>
       <w:r>
+        <w:rPr>
+          <w:rFonts w:hint="eastAsia"/>
+        </w:rPr>
         <w:t>宋体小四</w:t>
       </w:r>
     </w:p>
   </w:comment>
-  <w:comment w:id="6" w:author="Joy Xu" w:date="2018-12-07T09:57:00Z" w:initials="JX">
+  <w:comment w:id="6" w:author="Joy Xu" w:date="2018-12-07T09:54:00Z" w:initials="JX">
     <w:p>
       <w:pPr>
         <w:pStyle w:val="a3"/>
       </w:pPr>
       <w:r>
-        <w:t>内容为</w:t>
-      </w:r>
-      <w:r>
-        <w:rPr>
-          <w:rFonts w:hint="eastAsia"/>
-        </w:rPr>
-        <w:t>：</w:t>
-      </w:r>
-      <w:r>
-        <w:t>该</w:t>
-      </w:r>
-      <w:proofErr w:type="gramStart"/>
-      <w:r>
-        <w:rPr>
-          <w:rFonts w:hint="eastAsia"/>
-        </w:rPr>
-        <w:t>源材料</w:t>
-      </w:r>
-      <w:proofErr w:type="gramEnd"/>
-      <w:r>
-        <w:t>选题的</w:t>
-      </w:r>
-      <w:r>
-        <w:rPr>
-          <w:rFonts w:hint="eastAsia"/>
-        </w:rPr>
-        <w:t>特点、翻译</w:t>
-      </w:r>
-      <w:r>
-        <w:t>意义和目的</w:t>
-      </w:r>
-      <w:r>
-        <w:rPr>
-          <w:rFonts w:hint="eastAsia"/>
-        </w:rPr>
-        <w:t>。格式</w:t>
-      </w:r>
-      <w:r>
-        <w:t>为</w:t>
-      </w:r>
-      <w:r>
-        <w:rPr>
-          <w:rFonts w:hint="eastAsia"/>
-        </w:rPr>
-        <w:t>：</w:t>
-      </w:r>
-      <w:r>
-        <w:rPr>
-          <w:rFonts w:hint="eastAsia"/>
-        </w:rPr>
-        <w:t xml:space="preserve">Times New Roman </w:t>
-      </w:r>
-      <w:r>
-        <w:rPr>
-          <w:rFonts w:hint="eastAsia"/>
-        </w:rPr>
-        <w:t>小四，行间距</w:t>
-      </w:r>
-      <w:r>
-        <w:rPr>
-          <w:rFonts w:hint="eastAsia"/>
-        </w:rPr>
-        <w:t>1.5</w:t>
-      </w:r>
-      <w:r>
-        <w:rPr>
-          <w:rFonts w:hint="eastAsia"/>
-        </w:rPr>
-        <w:t>倍，首行缩进</w:t>
-      </w:r>
-      <w:r>
-        <w:rPr>
-          <w:rFonts w:hint="eastAsia"/>
-        </w:rPr>
-        <w:t>2</w:t>
-      </w:r>
-      <w:r>
-        <w:rPr>
-          <w:rFonts w:hint="eastAsia"/>
-        </w:rPr>
-        <w:t>字符（英语字符）。</w:t>
+        <w:t>宋体小四</w:t>
       </w:r>
     </w:p>
   </w:comment>
-  <w:comment w:id="7" w:author="Administrator" w:date="2018-12-10T14:13:00Z" w:initials="A">
+  <w:comment w:id="7" w:author="Joy Xu" w:date="2018-12-07T09:57:00Z" w:initials="JX">
+    <w:p>
+      <w:pPr>
+        <w:pStyle w:val="a3"/>
+      </w:pPr>
+      <w:r>
+        <w:t>内容为</w:t>
+      </w:r>
+      <w:r>
+        <w:rPr>
+          <w:rFonts w:hint="eastAsia"/>
+        </w:rPr>
+        <w:t>：</w:t>
+      </w:r>
+      <w:r>
+        <w:t>该</w:t>
+      </w:r>
+      <w:proofErr w:type="gramStart"/>
+      <w:r>
+        <w:rPr>
+          <w:rFonts w:hint="eastAsia"/>
+        </w:rPr>
+        <w:t>源材料</w:t>
+      </w:r>
+      <w:proofErr w:type="gramEnd"/>
+      <w:r>
+        <w:t>选题的</w:t>
+      </w:r>
+      <w:r>
+        <w:rPr>
+          <w:rFonts w:hint="eastAsia"/>
+        </w:rPr>
+        <w:t>特点、翻译</w:t>
+      </w:r>
+      <w:r>
+        <w:t>意义和目的</w:t>
+      </w:r>
+      <w:r>
+        <w:rPr>
+          <w:rFonts w:hint="eastAsia"/>
+        </w:rPr>
+        <w:t>。格式</w:t>
+      </w:r>
+      <w:r>
+        <w:t>为</w:t>
+      </w:r>
+      <w:r>
+        <w:rPr>
+          <w:rFonts w:hint="eastAsia"/>
+        </w:rPr>
+        <w:t>：</w:t>
+      </w:r>
+      <w:r>
+        <w:rPr>
+          <w:rFonts w:hint="eastAsia"/>
+        </w:rPr>
+        <w:t xml:space="preserve">Times New Roman </w:t>
+      </w:r>
+      <w:r>
+        <w:rPr>
+          <w:rFonts w:hint="eastAsia"/>
+        </w:rPr>
+        <w:t>小四，行间距</w:t>
+      </w:r>
+      <w:r>
+        <w:rPr>
+          <w:rFonts w:hint="eastAsia"/>
+        </w:rPr>
+        <w:t>1.5</w:t>
+      </w:r>
+      <w:r>
+        <w:rPr>
+          <w:rFonts w:hint="eastAsia"/>
+        </w:rPr>
+        <w:t>倍，首行缩进</w:t>
+      </w:r>
+      <w:r>
+        <w:rPr>
+          <w:rFonts w:hint="eastAsia"/>
+        </w:rPr>
+        <w:t>2</w:t>
+      </w:r>
+      <w:r>
+        <w:rPr>
+          <w:rFonts w:hint="eastAsia"/>
+        </w:rPr>
+        <w:t>字符（英语字符）。</w:t>
+      </w:r>
+    </w:p>
+  </w:comment>
+  <w:comment w:id="8" w:author="Administrator" w:date="2018-12-10T14:13:00Z" w:initials="A">
     <w:p>
       <w:pPr>
         <w:pStyle w:val="a3"/>

</xml_diff>